<commit_message>
Corrected duration and bonferroni description.
</commit_message>
<xml_diff>
--- a/P7/P7_mar4.docx
+++ b/P7/P7_mar4.docx
@@ -942,8 +942,6 @@
           <w:szCs w:val="36"/>
         </w:rPr>
       </w:pPr>
-      <w:bookmarkStart w:id="0" w:name="_GoBack"/>
-      <w:bookmarkEnd w:id="0"/>
       <w:r>
         <w:rPr>
           <w:rFonts w:ascii="Roboto" w:eastAsia="Times New Roman" w:hAnsi="Roboto" w:cs="Times New Roman"/>
@@ -1145,7 +1143,7 @@
           <w:sz w:val="22"/>
           <w:szCs w:val="22"/>
         </w:rPr>
-        <w:t xml:space="preserve"> divert 50% of Udacity’</w:t>
+        <w:t xml:space="preserve"> divert 100</w:t>
       </w:r>
       <w:r>
         <w:rPr>
@@ -1153,6 +1151,14 @@
           <w:sz w:val="22"/>
           <w:szCs w:val="22"/>
         </w:rPr>
+        <w:t>% of Udacity’</w:t>
+      </w:r>
+      <w:r>
+        <w:rPr>
+          <w:rFonts w:ascii="Arial" w:eastAsia="Times New Roman" w:hAnsi="Arial" w:cs="Arial"/>
+          <w:sz w:val="22"/>
+          <w:szCs w:val="22"/>
+        </w:rPr>
         <w:t>s traffic</w:t>
       </w:r>
       <w:r>
@@ -1161,39 +1167,43 @@
           <w:sz w:val="22"/>
           <w:szCs w:val="22"/>
         </w:rPr>
-        <w:t xml:space="preserve"> for a duration of 35 days. </w:t>
-      </w:r>
+        <w:t xml:space="preserve"> for a duration of 18</w:t>
+      </w:r>
+      <w:bookmarkStart w:id="0" w:name="_GoBack"/>
+      <w:bookmarkEnd w:id="0"/>
       <w:r>
         <w:rPr>
           <w:rFonts w:ascii="Arial" w:eastAsia="Times New Roman" w:hAnsi="Arial" w:cs="Arial"/>
           <w:sz w:val="22"/>
           <w:szCs w:val="22"/>
         </w:rPr>
-        <w:t>This experiment time frame will</w:t>
-      </w:r>
-      <w:r>
+        <w:t xml:space="preserve"> days. </w:t>
+      </w:r>
+    </w:p>
+    <w:p>
+      <w:pPr>
         <w:rPr>
           <w:rFonts w:ascii="Arial" w:eastAsia="Times New Roman" w:hAnsi="Arial" w:cs="Arial"/>
           <w:sz w:val="22"/>
           <w:szCs w:val="22"/>
         </w:rPr>
-        <w:t xml:space="preserve"> </w:t>
-      </w:r>
-      <w:r>
+      </w:pPr>
+    </w:p>
+    <w:p>
+      <w:pPr>
         <w:rPr>
           <w:rFonts w:ascii="Arial" w:eastAsia="Times New Roman" w:hAnsi="Arial" w:cs="Arial"/>
           <w:sz w:val="22"/>
           <w:szCs w:val="22"/>
         </w:rPr>
-        <w:t xml:space="preserve">allow us to view </w:t>
-      </w:r>
+      </w:pPr>
       <w:r>
         <w:rPr>
           <w:rFonts w:ascii="Arial" w:eastAsia="Times New Roman" w:hAnsi="Arial" w:cs="Arial"/>
           <w:sz w:val="22"/>
           <w:szCs w:val="22"/>
         </w:rPr>
-        <w:t xml:space="preserve">potential Simpson effects </w:t>
+        <w:t xml:space="preserve">There is no inherent risk to this test, as no sensitive data is being dealt with, and the chance of someone being injured is not an </w:t>
       </w:r>
       <w:r>
         <w:rPr>
@@ -1201,33 +1211,15 @@
           <w:sz w:val="22"/>
           <w:szCs w:val="22"/>
         </w:rPr>
-        <w:t>while maintaining a compact experimental period.</w:t>
-      </w:r>
-    </w:p>
-    <w:p>
-      <w:pPr>
+        <w:t>issue. 100% of the traffic can</w:t>
+      </w:r>
+      <w:r>
         <w:rPr>
           <w:rFonts w:ascii="Arial" w:eastAsia="Times New Roman" w:hAnsi="Arial" w:cs="Arial"/>
           <w:sz w:val="22"/>
           <w:szCs w:val="22"/>
         </w:rPr>
-      </w:pPr>
-    </w:p>
-    <w:p>
-      <w:pPr>
-        <w:rPr>
-          <w:rFonts w:ascii="Arial" w:eastAsia="Times New Roman" w:hAnsi="Arial" w:cs="Arial"/>
-          <w:sz w:val="22"/>
-          <w:szCs w:val="22"/>
-        </w:rPr>
-      </w:pPr>
-      <w:r>
-        <w:rPr>
-          <w:rFonts w:ascii="Arial" w:eastAsia="Times New Roman" w:hAnsi="Arial" w:cs="Arial"/>
-          <w:sz w:val="22"/>
-          <w:szCs w:val="22"/>
-        </w:rPr>
-        <w:t>There is no inherent risk to this test, as no sensitive data is being dealt with, and the chance of someone being injured is not an issue. 100% of the traffic could be safely diverted without issue.</w:t>
+        <w:t xml:space="preserve"> be safely diverted without issue.</w:t>
       </w:r>
     </w:p>
     <w:p>
@@ -5088,7 +5080,43 @@
           <w:sz w:val="22"/>
           <w:szCs w:val="22"/>
         </w:rPr>
-        <w:t xml:space="preserve">I did not use the Bonferroni correction in this experiment to keep the required pageviews down.  No discrepancies arose between the effect size hypothesis tests and sign tests. </w:t>
+        <w:t xml:space="preserve">I did not use the Bonferroni correction </w:t>
+      </w:r>
+      <w:r>
+        <w:rPr>
+          <w:rFonts w:ascii="Arial" w:hAnsi="Arial" w:cs="Arial"/>
+          <w:color w:val="000000"/>
+          <w:sz w:val="22"/>
+          <w:szCs w:val="22"/>
+        </w:rPr>
+        <w:t xml:space="preserve">because </w:t>
+      </w:r>
+      <w:r>
+        <w:rPr>
+          <w:rFonts w:ascii="Arial" w:hAnsi="Arial" w:cs="Arial"/>
+          <w:color w:val="000000"/>
+          <w:sz w:val="22"/>
+          <w:szCs w:val="22"/>
+        </w:rPr>
+        <w:t xml:space="preserve">in this experiment </w:t>
+      </w:r>
+      <w:r>
+        <w:rPr>
+          <w:rFonts w:ascii="Arial" w:hAnsi="Arial" w:cs="Arial"/>
+          <w:color w:val="000000"/>
+          <w:sz w:val="22"/>
+          <w:szCs w:val="22"/>
+        </w:rPr>
+        <w:t>both of the evaluation metrics are relevant to our decision to launch.  The Bonferroni correct</w:t>
+      </w:r>
+      <w:r>
+        <w:rPr>
+          <w:rFonts w:ascii="Arial" w:hAnsi="Arial" w:cs="Arial"/>
+          <w:color w:val="000000"/>
+          <w:sz w:val="22"/>
+          <w:szCs w:val="22"/>
+        </w:rPr>
+        <w:t xml:space="preserve">.  No discrepancies arose between the effect size hypothesis tests and sign tests. </w:t>
       </w:r>
     </w:p>
     <w:p>
@@ -5662,25 +5690,7 @@
           <w:sz w:val="22"/>
           <w:szCs w:val="22"/>
         </w:rPr>
-        <w:t>Net conversion was chosen because it is expected to vary with the addition of the time estima</w:t>
-      </w:r>
-      <w:r>
-        <w:rPr>
-          <w:rFonts w:ascii="Arial" w:hAnsi="Arial" w:cs="Arial"/>
-          <w:color w:val="000000" w:themeColor="text1"/>
-          <w:sz w:val="22"/>
-          <w:szCs w:val="22"/>
-        </w:rPr>
-        <w:t xml:space="preserve">te prompt.  </w:t>
-      </w:r>
-      <w:r>
-        <w:rPr>
-          <w:rFonts w:ascii="Arial" w:hAnsi="Arial" w:cs="Arial"/>
-          <w:color w:val="000000" w:themeColor="text1"/>
-          <w:sz w:val="22"/>
-          <w:szCs w:val="22"/>
-        </w:rPr>
-        <w:t>Net conversion will not decrease if the change is working as expected.</w:t>
+        <w:t>Net conversion was chosen because it is expected to vary with the addition of the time estimate prompt.  Net conversion will not decrease if the change is working as expected.</w:t>
       </w:r>
     </w:p>
     <w:p>
@@ -5711,15 +5721,6 @@
         </w:rPr>
         <w:t>Launch criteria: If a statistically significant reduction was seen in gross conversions, without a statistically or practically significant reduction in net conversions was observed the change would be launched.</w:t>
       </w:r>
-    </w:p>
-    <w:p>
-      <w:pPr>
-        <w:rPr>
-          <w:rFonts w:ascii="Arial" w:eastAsia="Times New Roman" w:hAnsi="Arial" w:cs="Arial"/>
-          <w:sz w:val="22"/>
-          <w:szCs w:val="22"/>
-        </w:rPr>
-      </w:pPr>
     </w:p>
     <w:p>
       <w:pPr>

</xml_diff>